<commit_message>
#25 2 bières à pied, ça use des soulier.
</commit_message>
<xml_diff>
--- a/Prototype/RÉUNIONS/3Fev.docx
+++ b/Prototype/RÉUNIONS/3Fev.docx
@@ -207,8 +207,35 @@
       <w:r>
         <w:t>Guitare!</w:t>
       </w:r>
+    </w:p>
+    <w:p>
+      <w:pPr>
+        <w:pStyle w:val="ListParagraph"/>
+        <w:numPr>
+          <w:ilvl w:val="0"/>
+          <w:numId w:val="2"/>
+        </w:numPr>
+      </w:pPr>
+      <w:r>
+        <w:t>Drum :</w:t>
+      </w:r>
+    </w:p>
+    <w:p>
+      <w:pPr>
+        <w:pStyle w:val="ListParagraph"/>
+        <w:numPr>
+          <w:ilvl w:val="1"/>
+          <w:numId w:val="2"/>
+        </w:numPr>
+      </w:pPr>
+      <w:r>
+        <w:t>***</w:t>
+      </w:r>
       <w:bookmarkStart w:id="0" w:name="_GoBack"/>
       <w:bookmarkEnd w:id="0"/>
+      <w:r>
+        <w:t>Déplacer le sphere collider en fonction de la vitesse du tip de la baguette.</w:t>
+      </w:r>
     </w:p>
     <w:sectPr>
       <w:pgSz w:w="12240" w:h="15840"/>

</xml_diff>